<commit_message>
add summary to docs
</commit_message>
<xml_diff>
--- a/Lab3/Assignmennt3_G3.docx
+++ b/Lab3/Assignmennt3_G3.docx
@@ -22,7 +22,17 @@
           <w:sz w:val="60"/>
           <w:szCs w:val="60"/>
         </w:rPr>
-        <w:t>Report assignment#2</w:t>
+        <w:t>Report assignment#</w:t>
+      </w:r>
+      <w:r>
+        <w:rPr>
+          <w:rFonts w:asciiTheme="majorHAnsi" w:hAnsiTheme="majorHAnsi"/>
+          <w:b/>
+          <w:bCs/>
+          <w:sz w:val="60"/>
+          <w:szCs w:val="60"/>
+        </w:rPr>
+        <w:t>3</w:t>
       </w:r>
     </w:p>
     <w:p>
@@ -1192,7 +1202,9 @@
     <w:p>
       <w:pPr>
         <w:rPr>
-          <w:sz w:val="28"/>
+          <w:rFonts w:hint="cs"/>
+          <w:sz w:val="28"/>
+          <w:cs/>
         </w:rPr>
       </w:pPr>
       <w:r>
@@ -1203,6 +1215,22 @@
         </w:rPr>
         <w:t xml:space="preserve">  ทำการเคลื่อนย้ายกล่องโดยการใช้แขนคีบหนีบไปพร้อมกับตัวมัน แต่เวลาปกติแขนคีบจะหุบอยู่ เพราะฉะนั้นตอนจะคีบจึงต้องกางออกมาก่อนแล้วค่อยคีบ</w:t>
       </w:r>
+      <w:r>
+        <w:rPr>
+          <w:sz w:val="28"/>
+        </w:rPr>
+        <w:t xml:space="preserve"> </w:t>
+      </w:r>
+      <w:r>
+        <w:rPr>
+          <w:rFonts w:hint="cs"/>
+          <w:sz w:val="28"/>
+          <w:cs/>
+        </w:rPr>
+        <w:t>โดยที่แขนคีบทั้งสองข้างถูกควบคุมโดยมอเตอร์ขนาดกลางผ่านเฟืองโดยตรง</w:t>
+      </w:r>
+      <w:bookmarkStart w:id="0" w:name="_GoBack"/>
+      <w:bookmarkEnd w:id="0"/>
     </w:p>
     <w:p>
       <w:pPr>
@@ -1278,21 +1306,60 @@
       <w:pPr>
         <w:rPr>
           <w:rFonts w:cstheme="minorHAnsi"/>
-          <w:sz w:val="28"/>
-        </w:rPr>
-      </w:pPr>
-      <w:r>
-        <w:rPr>
-          <w:rFonts w:cstheme="minorHAnsi"/>
           <w:b/>
           <w:bCs/>
           <w:sz w:val="32"/>
           <w:szCs w:val="32"/>
         </w:rPr>
+      </w:pPr>
+    </w:p>
+    <w:p>
+      <w:pPr>
+        <w:rPr>
+          <w:rFonts w:cstheme="minorHAnsi"/>
+          <w:sz w:val="28"/>
+        </w:rPr>
+      </w:pPr>
+      <w:r>
+        <w:rPr>
+          <w:rFonts w:cstheme="minorHAnsi"/>
+          <w:b/>
+          <w:bCs/>
+          <w:sz w:val="32"/>
+          <w:szCs w:val="32"/>
+        </w:rPr>
         <w:t>4.Summary</w:t>
       </w:r>
-      <w:bookmarkStart w:id="0" w:name="_GoBack"/>
-      <w:bookmarkEnd w:id="0"/>
+    </w:p>
+    <w:p>
+      <w:pPr>
+        <w:rPr>
+          <w:rFonts w:hint="cs"/>
+          <w:sz w:val="28"/>
+          <w:cs/>
+        </w:rPr>
+      </w:pPr>
+      <w:r>
+        <w:rPr>
+          <w:rFonts w:cstheme="minorHAnsi"/>
+          <w:sz w:val="28"/>
+        </w:rPr>
+        <w:t xml:space="preserve">     </w:t>
+      </w:r>
+      <w:r>
+        <w:rPr>
+          <w:sz w:val="28"/>
+        </w:rPr>
+        <w:t xml:space="preserve">   </w:t>
+      </w:r>
+      <w:r>
+        <w:rPr>
+          <w:rFonts w:hint="cs"/>
+          <w:sz w:val="28"/>
+          <w:cs/>
+        </w:rPr>
+        <w:t>หุ่นสามารถเดินจากจุดเริ่มต้นและสำรวจเส้นทางไปเรื่อยจนเจอกล่องสุดท้ายจากนั้นเริ่มคำนวณหยิบการหยิบ และหยิบกล่องไปวางยังตำแหน่ง เริ่มจากกล่องสีส้มกล่องเล็กสองกล่อง และกล่องใหญ่เป็นกล่องสุดท้าย เป็นอันเสร็จสิ้น</w:t>
+      </w:r>
     </w:p>
     <w:sectPr>
       <w:pgSz w:w="11906" w:h="16838" w:code="9"/>

</xml_diff>